<commit_message>
Cambio nombres a tests de rendimineto, arreglo un parde fallos en modelos
</commit_message>
<xml_diff>
--- a/Item 2.docx
+++ b/Item 2.docx
@@ -1708,14 +1708,16 @@
           <w:rFonts w:ascii="Arial" w:hAnsi="Arial" w:cs="Arial"/>
           <w:sz w:val="24"/>
         </w:rPr>
-        <w:t>X</w:t>
+        <w:t xml:space="preserve">204 </w:t>
       </w:r>
+      <w:bookmarkStart w:id="2" w:name="_GoBack"/>
+      <w:bookmarkEnd w:id="2"/>
       <w:r>
         <w:rPr>
           <w:rFonts w:ascii="Arial" w:hAnsi="Arial" w:cs="Arial"/>
           <w:sz w:val="24"/>
         </w:rPr>
-        <w:t xml:space="preserve"> horas en la siguiente tabla se va a mostrar un desglose por cada miembro:</w:t>
+        <w:t>horas en la siguiente tabla se va a mostrar un desglose por cada miembro:</w:t>
       </w:r>
     </w:p>
     <w:tbl>
@@ -2065,8 +2067,6 @@
             </w:r>
           </w:p>
         </w:tc>
-        <w:bookmarkStart w:id="2" w:name="_GoBack"/>
-        <w:bookmarkEnd w:id="2"/>
       </w:tr>
       <w:tr>
         <w:trPr>
@@ -2313,7 +2313,7 @@
           <w:rPr>
             <w:noProof/>
           </w:rPr>
-          <w:t>4</w:t>
+          <w:t>3</w:t>
         </w:r>
         <w:r>
           <w:fldChar w:fldCharType="end"/>
@@ -3738,7 +3738,7 @@
 </file>
 
 <file path=customXml/itemProps2.xml><?xml version="1.0" encoding="utf-8"?>
-<ds:datastoreItem xmlns:ds="http://schemas.openxmlformats.org/officeDocument/2006/customXml" ds:itemID="{6031E236-FFB5-4FC8-B295-75FA679A26A8}">
+<ds:datastoreItem xmlns:ds="http://schemas.openxmlformats.org/officeDocument/2006/customXml" ds:itemID="{3A5AD1F8-6C2B-471A-B43C-B24452EE4FD3}">
   <ds:schemaRefs>
     <ds:schemaRef ds:uri="http://schemas.openxmlformats.org/officeDocument/2006/bibliography"/>
   </ds:schemaRefs>

</xml_diff>